<commit_message>
change missions in pilot and voiceMouse_#1
</commit_message>
<xml_diff>
--- a/WindowsFormsApp1/bin/Resources/VoiceMouse_#1_11.docx
+++ b/WindowsFormsApp1/bin/Resources/VoiceMouse_#1_11.docx
@@ -1,6 +1,6 @@
 
 <file path=word/document.xml><?xml version="1.0" encoding="utf-8"?>
-<w:document xmlns:wpc="http://schemas.microsoft.com/office/word/2010/wordprocessingCanvas" xmlns:cx="http://schemas.microsoft.com/office/drawing/2014/chartex" xmlns:cx1="http://schemas.microsoft.com/office/drawing/2015/9/8/chartex" xmlns:cx2="http://schemas.microsoft.com/office/drawing/2015/10/21/chartex" xmlns:cx3="http://schemas.microsoft.com/office/drawing/2016/5/9/chartex" xmlns:cx4="http://schemas.microsoft.com/office/drawing/2016/5/10/chartex" xmlns:cx5="http://schemas.microsoft.com/office/drawing/2016/5/11/chartex" xmlns:cx6="http://schemas.microsoft.com/office/drawing/2016/5/12/chartex" xmlns:cx7="http://schemas.microsoft.com/office/drawing/2016/5/13/chartex" xmlns:cx8="http://schemas.microsoft.com/office/drawing/2016/5/14/chartex" xmlns:mc="http://schemas.openxmlformats.org/markup-compatibility/2006" xmlns:aink="http://schemas.microsoft.com/office/drawing/2016/ink" xmlns:am3d="http://schemas.microsoft.com/office/drawing/2017/model3d" xmlns:o="urn:schemas-microsoft-com:office:office" xmlns:r="http://schemas.openxmlformats.org/officeDocument/2006/relationships" xmlns:m="http://schemas.openxmlformats.org/officeDocument/2006/math" xmlns:v="urn:schemas-microsoft-com:vml" xmlns:wp14="http://schemas.microsoft.com/office/word/2010/wordprocessingDrawing" xmlns:wp="http://schemas.openxmlformats.org/drawingml/2006/wordprocessingDrawing" xmlns:w10="urn:schemas-microsoft-com:office:word" xmlns:w="http://schemas.openxmlformats.org/wordprocessingml/2006/main" xmlns:w14="http://schemas.microsoft.com/office/word/2010/wordml" xmlns:w15="http://schemas.microsoft.com/office/word/2012/wordml" xmlns:w16cex="http://schemas.microsoft.com/office/word/2018/wordml/cex" xmlns:w16cid="http://schemas.microsoft.com/office/word/2016/wordml/cid" xmlns:w16="http://schemas.microsoft.com/office/word/2018/wordml" xmlns:w16sdtdh="http://schemas.microsoft.com/office/word/2020/wordml/sdtdatahash" xmlns:w16se="http://schemas.microsoft.com/office/word/2015/wordml/symex" xmlns:wpg="http://schemas.microsoft.com/office/word/2010/wordprocessingGroup" xmlns:wpi="http://schemas.microsoft.com/office/word/2010/wordprocessingInk" xmlns:wne="http://schemas.microsoft.com/office/word/2006/wordml" xmlns:wps="http://schemas.microsoft.com/office/word/2010/wordprocessingShape" mc:Ignorable="w14 w15 w16se w16cid w16 w16cex w16sdtdh wp14">
+<w:document xmlns:wpc="http://schemas.microsoft.com/office/word/2010/wordprocessingCanvas" xmlns:cx="http://schemas.microsoft.com/office/drawing/2014/chartex" xmlns:cx1="http://schemas.microsoft.com/office/drawing/2015/9/8/chartex" xmlns:cx2="http://schemas.microsoft.com/office/drawing/2015/10/21/chartex" xmlns:cx3="http://schemas.microsoft.com/office/drawing/2016/5/9/chartex" xmlns:cx4="http://schemas.microsoft.com/office/drawing/2016/5/10/chartex" xmlns:cx5="http://schemas.microsoft.com/office/drawing/2016/5/11/chartex" xmlns:cx6="http://schemas.microsoft.com/office/drawing/2016/5/12/chartex" xmlns:cx7="http://schemas.microsoft.com/office/drawing/2016/5/13/chartex" xmlns:cx8="http://schemas.microsoft.com/office/drawing/2016/5/14/chartex" xmlns:mc="http://schemas.openxmlformats.org/markup-compatibility/2006" xmlns:aink="http://schemas.microsoft.com/office/drawing/2016/ink" xmlns:am3d="http://schemas.microsoft.com/office/drawing/2017/model3d" xmlns:o="urn:schemas-microsoft-com:office:office" xmlns:r="http://schemas.openxmlformats.org/officeDocument/2006/relationships" xmlns:m="http://schemas.openxmlformats.org/officeDocument/2006/math" xmlns:v="urn:schemas-microsoft-com:vml" xmlns:wp14="http://schemas.microsoft.com/office/word/2010/wordprocessingDrawing" xmlns:wp="http://schemas.openxmlformats.org/drawingml/2006/wordprocessingDrawing" xmlns:w10="urn:schemas-microsoft-com:office:word" xmlns:w="http://schemas.openxmlformats.org/wordprocessingml/2006/main" xmlns:w14="http://schemas.microsoft.com/office/word/2010/wordml" xmlns:w15="http://schemas.microsoft.com/office/word/2012/wordml" xmlns:w16cex="http://schemas.microsoft.com/office/word/2018/wordml/cex" xmlns:w16cid="http://schemas.microsoft.com/office/word/2016/wordml/cid" xmlns:w16="http://schemas.microsoft.com/office/word/2018/wordml" xmlns:w16se="http://schemas.microsoft.com/office/word/2015/wordml/symex" xmlns:wpg="http://schemas.microsoft.com/office/word/2010/wordprocessingGroup" xmlns:wpi="http://schemas.microsoft.com/office/word/2010/wordprocessingInk" xmlns:wne="http://schemas.microsoft.com/office/word/2006/wordml" xmlns:wps="http://schemas.microsoft.com/office/word/2010/wordprocessingShape" mc:Ignorable="w14 w15 w16se w16cid w16 w16cex wp14">
   <w:body>
     <w:p>
       <w:pPr>
@@ -242,43 +242,7 @@
           <w:sz w:val="28"/>
           <w:szCs w:val="28"/>
         </w:rPr>
-        <w:t xml:space="preserve">The fact that Henry Armstrong was buried did not </w:t>
-      </w:r>
-      <w:proofErr w:type="spellStart"/>
-      <w:r>
-        <w:rPr>
-          <w:rFonts w:asciiTheme="minorBidi" w:hAnsiTheme="minorBidi" w:cstheme="minorBidi"/>
-          <w:sz w:val="28"/>
-          <w:szCs w:val="28"/>
-        </w:rPr>
-        <w:t>sem</w:t>
-      </w:r>
-      <w:proofErr w:type="spellEnd"/>
-      <w:r>
-        <w:rPr>
-          <w:rFonts w:asciiTheme="minorBidi" w:hAnsiTheme="minorBidi" w:cstheme="minorBidi"/>
-          <w:sz w:val="28"/>
-          <w:szCs w:val="28"/>
-        </w:rPr>
-        <w:t xml:space="preserve"> to him to prove </w:t>
-      </w:r>
-      <w:proofErr w:type="spellStart"/>
-      <w:r>
-        <w:rPr>
-          <w:rFonts w:asciiTheme="minorBidi" w:hAnsiTheme="minorBidi" w:cstheme="minorBidi"/>
-          <w:sz w:val="28"/>
-          <w:szCs w:val="28"/>
-        </w:rPr>
-        <w:t>tat</w:t>
-      </w:r>
-      <w:proofErr w:type="spellEnd"/>
-      <w:r>
-        <w:rPr>
-          <w:rFonts w:asciiTheme="minorBidi" w:hAnsiTheme="minorBidi" w:cstheme="minorBidi"/>
-          <w:sz w:val="28"/>
-          <w:szCs w:val="28"/>
-        </w:rPr>
-        <w:t xml:space="preserve"> he was dead: he had </w:t>
+        <w:t xml:space="preserve">The fact that Henry Armstrong was buried did not sem to him to prove tat he was dead: he had </w:t>
       </w:r>
       <w:r>
         <w:rPr>
@@ -294,25 +258,7 @@
           <w:sz w:val="28"/>
           <w:szCs w:val="28"/>
         </w:rPr>
-        <w:t xml:space="preserve"> been a hard man to convince. That he </w:t>
-      </w:r>
-      <w:proofErr w:type="spellStart"/>
-      <w:r>
-        <w:rPr>
-          <w:rFonts w:asciiTheme="minorBidi" w:hAnsiTheme="minorBidi" w:cstheme="minorBidi"/>
-          <w:sz w:val="28"/>
-          <w:szCs w:val="28"/>
-        </w:rPr>
-        <w:t>relly</w:t>
-      </w:r>
-      <w:proofErr w:type="spellEnd"/>
-      <w:r>
-        <w:rPr>
-          <w:rFonts w:asciiTheme="minorBidi" w:hAnsiTheme="minorBidi" w:cstheme="minorBidi"/>
-          <w:sz w:val="28"/>
-          <w:szCs w:val="28"/>
-        </w:rPr>
-        <w:t xml:space="preserve"> was buried, the testimony of his senses compelled him to admit.</w:t>
+        <w:t xml:space="preserve"> been a hard man to convince. That he relly was buried, the testimony of his senses compelled him to admit.</w:t>
       </w:r>
       <w:r>
         <w:t xml:space="preserve"> </w:t>
@@ -543,43 +489,7 @@
           <w:sz w:val="28"/>
           <w:szCs w:val="28"/>
         </w:rPr>
-        <w:t xml:space="preserve">, with his hands crossed upon his stomach and tied with something that he </w:t>
-      </w:r>
-      <w:proofErr w:type="spellStart"/>
-      <w:r>
-        <w:rPr>
-          <w:rFonts w:asciiTheme="minorBidi" w:hAnsiTheme="minorBidi" w:cstheme="minorBidi"/>
-          <w:sz w:val="28"/>
-          <w:szCs w:val="28"/>
-        </w:rPr>
-        <w:t>easly</w:t>
-      </w:r>
-      <w:proofErr w:type="spellEnd"/>
-      <w:r>
-        <w:rPr>
-          <w:rFonts w:asciiTheme="minorBidi" w:hAnsiTheme="minorBidi" w:cstheme="minorBidi"/>
-          <w:sz w:val="28"/>
-          <w:szCs w:val="28"/>
-        </w:rPr>
-        <w:t xml:space="preserve"> broke without profitably </w:t>
-      </w:r>
-      <w:proofErr w:type="spellStart"/>
-      <w:r>
-        <w:rPr>
-          <w:rFonts w:asciiTheme="minorBidi" w:hAnsiTheme="minorBidi" w:cstheme="minorBidi"/>
-          <w:sz w:val="28"/>
-          <w:szCs w:val="28"/>
-        </w:rPr>
-        <w:t>alteing</w:t>
-      </w:r>
-      <w:proofErr w:type="spellEnd"/>
-      <w:r>
-        <w:rPr>
-          <w:rFonts w:asciiTheme="minorBidi" w:hAnsiTheme="minorBidi" w:cstheme="minorBidi"/>
-          <w:sz w:val="28"/>
-          <w:szCs w:val="28"/>
-        </w:rPr>
-        <w:t xml:space="preserve"> the situation the strict confin</w:t>
+        <w:t>, with his hands crossed upon his stomach and tied with something that he easly broke without profitably alteing the situation the strict confin</w:t>
       </w:r>
       <w:r>
         <w:rPr>
@@ -595,25 +505,7 @@
           <w:sz w:val="28"/>
           <w:szCs w:val="28"/>
         </w:rPr>
-        <w:t xml:space="preserve">person, the black darkness and profound </w:t>
-      </w:r>
-      <w:proofErr w:type="spellStart"/>
-      <w:r>
-        <w:rPr>
-          <w:rFonts w:asciiTheme="minorBidi" w:eastAsiaTheme="minorHAnsi" w:hAnsiTheme="minorBidi" w:cstheme="minorBidi"/>
-          <w:sz w:val="28"/>
-          <w:szCs w:val="28"/>
-        </w:rPr>
-        <w:t>silnce</w:t>
-      </w:r>
-      <w:proofErr w:type="spellEnd"/>
-      <w:r>
-        <w:rPr>
-          <w:rFonts w:asciiTheme="minorBidi" w:eastAsiaTheme="minorHAnsi" w:hAnsiTheme="minorBidi" w:cstheme="minorBidi"/>
-          <w:sz w:val="28"/>
-          <w:szCs w:val="28"/>
-        </w:rPr>
-        <w:t>, made a body of</w:t>
+        <w:t>person, the black darkness and profound silnce, made a body of</w:t>
       </w:r>
       <w:r>
         <w:rPr>
@@ -836,61 +728,7 @@
           <w:sz w:val="28"/>
           <w:szCs w:val="28"/>
         </w:rPr>
-        <w:t xml:space="preserve">But dead no; he was only very, very ill. He had, </w:t>
-      </w:r>
-      <w:proofErr w:type="spellStart"/>
-      <w:r>
-        <w:rPr>
-          <w:rFonts w:asciiTheme="minorBidi" w:hAnsiTheme="minorBidi" w:cstheme="minorBidi"/>
-          <w:sz w:val="28"/>
-          <w:szCs w:val="28"/>
-        </w:rPr>
-        <w:t>wital</w:t>
-      </w:r>
-      <w:proofErr w:type="spellEnd"/>
-      <w:r>
-        <w:rPr>
-          <w:rFonts w:asciiTheme="minorBidi" w:hAnsiTheme="minorBidi" w:cstheme="minorBidi"/>
-          <w:sz w:val="28"/>
-          <w:szCs w:val="28"/>
-        </w:rPr>
-        <w:t xml:space="preserve">, the invalid's apathy and did not greatly concern himself about the </w:t>
-      </w:r>
-      <w:proofErr w:type="spellStart"/>
-      <w:r>
-        <w:rPr>
-          <w:rFonts w:asciiTheme="minorBidi" w:hAnsiTheme="minorBidi" w:cstheme="minorBidi"/>
-          <w:sz w:val="28"/>
-          <w:szCs w:val="28"/>
-        </w:rPr>
-        <w:t>uncomon</w:t>
-      </w:r>
-      <w:proofErr w:type="spellEnd"/>
-      <w:r>
-        <w:rPr>
-          <w:rFonts w:asciiTheme="minorBidi" w:hAnsiTheme="minorBidi" w:cstheme="minorBidi"/>
-          <w:sz w:val="28"/>
-          <w:szCs w:val="28"/>
-        </w:rPr>
-        <w:t xml:space="preserve"> fate that had </w:t>
-      </w:r>
-      <w:proofErr w:type="spellStart"/>
-      <w:r>
-        <w:rPr>
-          <w:rFonts w:asciiTheme="minorBidi" w:hAnsiTheme="minorBidi" w:cstheme="minorBidi"/>
-          <w:sz w:val="28"/>
-          <w:szCs w:val="28"/>
-        </w:rPr>
-        <w:t>een</w:t>
-      </w:r>
-      <w:proofErr w:type="spellEnd"/>
-      <w:r>
-        <w:rPr>
-          <w:rFonts w:asciiTheme="minorBidi" w:hAnsiTheme="minorBidi" w:cstheme="minorBidi"/>
-          <w:sz w:val="28"/>
-          <w:szCs w:val="28"/>
-        </w:rPr>
-        <w:t xml:space="preserve"> allotted to him. No philosopher was he</w:t>
+        <w:t>But dead no; he was only very, very ill. He had, wital, the invalid's apathy and did not greatly concern himself about the uncomon fate that had een allotted to him. No philosopher was he</w:t>
       </w:r>
       <w:r>
         <w:rPr>
@@ -940,61 +778,7 @@
           <w:sz w:val="28"/>
           <w:szCs w:val="28"/>
         </w:rPr>
-        <w:t xml:space="preserve"> for his </w:t>
-      </w:r>
-      <w:proofErr w:type="spellStart"/>
-      <w:r>
-        <w:rPr>
-          <w:rFonts w:asciiTheme="minorBidi" w:hAnsiTheme="minorBidi" w:cstheme="minorBidi"/>
-          <w:sz w:val="28"/>
-          <w:szCs w:val="28"/>
-        </w:rPr>
-        <w:t>immdiate</w:t>
-      </w:r>
-      <w:proofErr w:type="spellEnd"/>
-      <w:r>
-        <w:rPr>
-          <w:rFonts w:asciiTheme="minorBidi" w:hAnsiTheme="minorBidi" w:cstheme="minorBidi"/>
-          <w:sz w:val="28"/>
-          <w:szCs w:val="28"/>
-        </w:rPr>
-        <w:t xml:space="preserve"> future, he fell </w:t>
-      </w:r>
-      <w:proofErr w:type="spellStart"/>
-      <w:r>
-        <w:rPr>
-          <w:rFonts w:asciiTheme="minorBidi" w:hAnsiTheme="minorBidi" w:cstheme="minorBidi"/>
-          <w:sz w:val="28"/>
-          <w:szCs w:val="28"/>
-        </w:rPr>
-        <w:t>aslep</w:t>
-      </w:r>
-      <w:proofErr w:type="spellEnd"/>
-      <w:r>
-        <w:rPr>
-          <w:rFonts w:asciiTheme="minorBidi" w:hAnsiTheme="minorBidi" w:cstheme="minorBidi"/>
-          <w:sz w:val="28"/>
-          <w:szCs w:val="28"/>
-        </w:rPr>
-        <w:t xml:space="preserve"> and all was peace with </w:t>
-      </w:r>
-      <w:proofErr w:type="spellStart"/>
-      <w:r>
-        <w:rPr>
-          <w:rFonts w:asciiTheme="minorBidi" w:hAnsiTheme="minorBidi" w:cstheme="minorBidi"/>
-          <w:sz w:val="28"/>
-          <w:szCs w:val="28"/>
-        </w:rPr>
-        <w:t>Hnry</w:t>
-      </w:r>
-      <w:proofErr w:type="spellEnd"/>
-      <w:r>
-        <w:rPr>
-          <w:rFonts w:asciiTheme="minorBidi" w:hAnsiTheme="minorBidi" w:cstheme="minorBidi"/>
-          <w:sz w:val="28"/>
-          <w:szCs w:val="28"/>
-        </w:rPr>
-        <w:t xml:space="preserve"> Armstrong.</w:t>
+        <w:t xml:space="preserve"> for his immdiate future, he fell aslep and all was peace with Hnry Armstrong.</w:t>
       </w:r>
       <w:r>
         <w:t xml:space="preserve"> </w:t>
@@ -1142,61 +926,7 @@
           <w:sz w:val="28"/>
           <w:szCs w:val="28"/>
         </w:rPr>
-        <w:t xml:space="preserve">But </w:t>
-      </w:r>
-      <w:proofErr w:type="spellStart"/>
-      <w:r>
-        <w:rPr>
-          <w:rFonts w:asciiTheme="minorBidi" w:hAnsiTheme="minorBidi" w:cstheme="minorBidi"/>
-          <w:sz w:val="28"/>
-          <w:szCs w:val="28"/>
-        </w:rPr>
-        <w:t>soething</w:t>
-      </w:r>
-      <w:proofErr w:type="spellEnd"/>
-      <w:r>
-        <w:rPr>
-          <w:rFonts w:asciiTheme="minorBidi" w:hAnsiTheme="minorBidi" w:cstheme="minorBidi"/>
-          <w:sz w:val="28"/>
-          <w:szCs w:val="28"/>
-        </w:rPr>
-        <w:t xml:space="preserve"> was going on </w:t>
-      </w:r>
-      <w:proofErr w:type="spellStart"/>
-      <w:r>
-        <w:rPr>
-          <w:rFonts w:asciiTheme="minorBidi" w:hAnsiTheme="minorBidi" w:cstheme="minorBidi"/>
-          <w:sz w:val="28"/>
-          <w:szCs w:val="28"/>
-        </w:rPr>
-        <w:t>overhad</w:t>
-      </w:r>
-      <w:proofErr w:type="spellEnd"/>
-      <w:r>
-        <w:rPr>
-          <w:rFonts w:asciiTheme="minorBidi" w:hAnsiTheme="minorBidi" w:cstheme="minorBidi"/>
-          <w:sz w:val="28"/>
-          <w:szCs w:val="28"/>
-        </w:rPr>
-        <w:t xml:space="preserve">. It was a dark </w:t>
-      </w:r>
-      <w:proofErr w:type="spellStart"/>
-      <w:r>
-        <w:rPr>
-          <w:rFonts w:asciiTheme="minorBidi" w:hAnsiTheme="minorBidi" w:cstheme="minorBidi"/>
-          <w:sz w:val="28"/>
-          <w:szCs w:val="28"/>
-        </w:rPr>
-        <w:t>sumer</w:t>
-      </w:r>
-      <w:proofErr w:type="spellEnd"/>
-      <w:r>
-        <w:rPr>
-          <w:rFonts w:asciiTheme="minorBidi" w:hAnsiTheme="minorBidi" w:cstheme="minorBidi"/>
-          <w:sz w:val="28"/>
-          <w:szCs w:val="28"/>
-        </w:rPr>
-        <w:t xml:space="preserve"> night, shot through with infrequent shimmers of lightning silently </w:t>
+        <w:t xml:space="preserve">But soething was going on overhad. It was a dark sumer night, shot through with infrequent shimmers of lightning silently </w:t>
       </w:r>
       <w:r>
         <w:rPr>
@@ -1315,36 +1045,8 @@
           <w:sz w:val="28"/>
           <w:szCs w:val="28"/>
         </w:rPr>
-        <w:t xml:space="preserve"> and portending a storm. </w:t>
-      </w:r>
-      <w:proofErr w:type="gramStart"/>
-      <w:r>
-        <w:rPr>
-          <w:rFonts w:asciiTheme="minorBidi" w:hAnsiTheme="minorBidi" w:cstheme="minorBidi"/>
-          <w:sz w:val="28"/>
-          <w:szCs w:val="28"/>
-        </w:rPr>
-        <w:t>These brief</w:t>
-      </w:r>
-      <w:proofErr w:type="gramEnd"/>
-      <w:r>
-        <w:rPr>
-          <w:rFonts w:asciiTheme="minorBidi" w:hAnsiTheme="minorBidi" w:cstheme="minorBidi"/>
-          <w:sz w:val="28"/>
-          <w:szCs w:val="28"/>
-        </w:rPr>
-        <w:t xml:space="preserve">, stammering illuminations brought out with </w:t>
-      </w:r>
-      <w:proofErr w:type="spellStart"/>
-      <w:r>
-        <w:rPr>
-          <w:rFonts w:asciiTheme="minorBidi" w:hAnsiTheme="minorBidi" w:cstheme="minorBidi"/>
-          <w:sz w:val="28"/>
-          <w:szCs w:val="28"/>
-        </w:rPr>
-        <w:t>ghasly</w:t>
-      </w:r>
-      <w:proofErr w:type="spellEnd"/>
+        <w:t xml:space="preserve"> and portending a storm. These brief, stammering illuminations brought out with ghasly</w:t>
+      </w:r>
       <w:r>
         <w:rPr>
           <w:rFonts w:asciiTheme="minorBidi" w:hAnsiTheme="minorBidi" w:cstheme="minorBidi"/>
@@ -1579,43 +1281,7 @@
           <w:sz w:val="28"/>
           <w:szCs w:val="28"/>
         </w:rPr>
-        <w:t xml:space="preserve">istinctness the </w:t>
-      </w:r>
-      <w:proofErr w:type="spellStart"/>
-      <w:r>
-        <w:rPr>
-          <w:rFonts w:asciiTheme="minorBidi" w:hAnsiTheme="minorBidi" w:cstheme="minorBidi"/>
-          <w:sz w:val="28"/>
-          <w:szCs w:val="28"/>
-        </w:rPr>
-        <w:t>monments</w:t>
-      </w:r>
-      <w:proofErr w:type="spellEnd"/>
-      <w:r>
-        <w:rPr>
-          <w:rFonts w:asciiTheme="minorBidi" w:hAnsiTheme="minorBidi" w:cstheme="minorBidi"/>
-          <w:sz w:val="28"/>
-          <w:szCs w:val="28"/>
-        </w:rPr>
-        <w:t xml:space="preserve"> and headstones of the </w:t>
-      </w:r>
-      <w:proofErr w:type="spellStart"/>
-      <w:r>
-        <w:rPr>
-          <w:rFonts w:asciiTheme="minorBidi" w:hAnsiTheme="minorBidi" w:cstheme="minorBidi"/>
-          <w:sz w:val="28"/>
-          <w:szCs w:val="28"/>
-        </w:rPr>
-        <w:t>cemetey</w:t>
-      </w:r>
-      <w:proofErr w:type="spellEnd"/>
-      <w:r>
-        <w:rPr>
-          <w:rFonts w:asciiTheme="minorBidi" w:hAnsiTheme="minorBidi" w:cstheme="minorBidi"/>
-          <w:sz w:val="28"/>
-          <w:szCs w:val="28"/>
-        </w:rPr>
-        <w:t xml:space="preserve"> and seemed to set them dancing. </w:t>
+        <w:t xml:space="preserve">istinctness the monments and headstones of the cemetey and seemed to set them dancing. </w:t>
       </w:r>
       <w:r>
         <w:rPr>
@@ -1631,61 +1297,7 @@
           <w:sz w:val="28"/>
           <w:szCs w:val="28"/>
         </w:rPr>
-        <w:t xml:space="preserve"> a night in which any credible </w:t>
-      </w:r>
-      <w:proofErr w:type="spellStart"/>
-      <w:r>
-        <w:rPr>
-          <w:rFonts w:asciiTheme="minorBidi" w:hAnsiTheme="minorBidi" w:cstheme="minorBidi"/>
-          <w:sz w:val="28"/>
-          <w:szCs w:val="28"/>
-        </w:rPr>
-        <w:t>witnss</w:t>
-      </w:r>
-      <w:proofErr w:type="spellEnd"/>
-      <w:r>
-        <w:rPr>
-          <w:rFonts w:asciiTheme="minorBidi" w:hAnsiTheme="minorBidi" w:cstheme="minorBidi"/>
-          <w:sz w:val="28"/>
-          <w:szCs w:val="28"/>
-        </w:rPr>
-        <w:t xml:space="preserve"> was likely to be straying about a cemetery, so the three men who </w:t>
-      </w:r>
-      <w:proofErr w:type="spellStart"/>
-      <w:r>
-        <w:rPr>
-          <w:rFonts w:asciiTheme="minorBidi" w:hAnsiTheme="minorBidi" w:cstheme="minorBidi"/>
-          <w:sz w:val="28"/>
-          <w:szCs w:val="28"/>
-        </w:rPr>
-        <w:t>wee</w:t>
-      </w:r>
-      <w:proofErr w:type="spellEnd"/>
-      <w:r>
-        <w:rPr>
-          <w:rFonts w:asciiTheme="minorBidi" w:hAnsiTheme="minorBidi" w:cstheme="minorBidi"/>
-          <w:sz w:val="28"/>
-          <w:szCs w:val="28"/>
-        </w:rPr>
-        <w:t xml:space="preserve"> there, digging into the grave of </w:t>
-      </w:r>
-      <w:proofErr w:type="spellStart"/>
-      <w:r>
-        <w:rPr>
-          <w:rFonts w:asciiTheme="minorBidi" w:hAnsiTheme="minorBidi" w:cstheme="minorBidi"/>
-          <w:sz w:val="28"/>
-          <w:szCs w:val="28"/>
-        </w:rPr>
-        <w:t>Hery</w:t>
-      </w:r>
-      <w:proofErr w:type="spellEnd"/>
-      <w:r>
-        <w:rPr>
-          <w:rFonts w:asciiTheme="minorBidi" w:hAnsiTheme="minorBidi" w:cstheme="minorBidi"/>
-          <w:sz w:val="28"/>
-          <w:szCs w:val="28"/>
-        </w:rPr>
-        <w:t xml:space="preserve"> Armstrong, felt reasonably secure.</w:t>
+        <w:t xml:space="preserve"> a night in which any credible witnss was likely to be straying about a cemetery, so the three men who wee there, digging into the grave of Hery Armstrong, felt reasonably secure.</w:t>
       </w:r>
       <w:r>
         <w:t xml:space="preserve"> </w:t>
@@ -1900,61 +1512,7 @@
           <w:sz w:val="28"/>
           <w:szCs w:val="28"/>
         </w:rPr>
-        <w:t xml:space="preserve">Two of them were </w:t>
-      </w:r>
-      <w:proofErr w:type="spellStart"/>
-      <w:r>
-        <w:rPr>
-          <w:rFonts w:asciiTheme="minorBidi" w:hAnsiTheme="minorBidi" w:cstheme="minorBidi"/>
-          <w:sz w:val="28"/>
-          <w:szCs w:val="28"/>
-        </w:rPr>
-        <w:t>yong</w:t>
-      </w:r>
-      <w:proofErr w:type="spellEnd"/>
-      <w:r>
-        <w:rPr>
-          <w:rFonts w:asciiTheme="minorBidi" w:hAnsiTheme="minorBidi" w:cstheme="minorBidi"/>
-          <w:sz w:val="28"/>
-          <w:szCs w:val="28"/>
-        </w:rPr>
-        <w:t xml:space="preserve"> students from a medical college a few miles </w:t>
-      </w:r>
-      <w:proofErr w:type="spellStart"/>
-      <w:r>
-        <w:rPr>
-          <w:rFonts w:asciiTheme="minorBidi" w:hAnsiTheme="minorBidi" w:cstheme="minorBidi"/>
-          <w:sz w:val="28"/>
-          <w:szCs w:val="28"/>
-        </w:rPr>
-        <w:t>aay</w:t>
-      </w:r>
-      <w:proofErr w:type="spellEnd"/>
-      <w:r>
-        <w:rPr>
-          <w:rFonts w:asciiTheme="minorBidi" w:hAnsiTheme="minorBidi" w:cstheme="minorBidi"/>
-          <w:sz w:val="28"/>
-          <w:szCs w:val="28"/>
-        </w:rPr>
-        <w:t xml:space="preserve">; the third was a gigantic negro known as Jess. For many years Jess had been employed about the </w:t>
-      </w:r>
-      <w:proofErr w:type="spellStart"/>
-      <w:r>
-        <w:rPr>
-          <w:rFonts w:asciiTheme="minorBidi" w:hAnsiTheme="minorBidi" w:cstheme="minorBidi"/>
-          <w:sz w:val="28"/>
-          <w:szCs w:val="28"/>
-        </w:rPr>
-        <w:t>cemtery</w:t>
-      </w:r>
-      <w:proofErr w:type="spellEnd"/>
-      <w:r>
-        <w:rPr>
-          <w:rFonts w:asciiTheme="minorBidi" w:hAnsiTheme="minorBidi" w:cstheme="minorBidi"/>
-          <w:sz w:val="28"/>
-          <w:szCs w:val="28"/>
-        </w:rPr>
-        <w:t xml:space="preserve"> as a man-of-all-work </w:t>
+        <w:t xml:space="preserve">Two of them were yong students from a medical college a few miles aay; the third was a gigantic negro known as Jess. For many years Jess had been employed about the cemtery as a man-of-all-work </w:t>
       </w:r>
       <w:r>
         <w:rPr>
@@ -1970,25 +1528,23 @@
           <w:sz w:val="28"/>
           <w:szCs w:val="28"/>
         </w:rPr>
-        <w:t xml:space="preserve"> his favorite </w:t>
-      </w:r>
-      <w:proofErr w:type="spellStart"/>
-      <w:r>
-        <w:rPr>
-          <w:rFonts w:asciiTheme="minorBidi" w:hAnsiTheme="minorBidi" w:cstheme="minorBidi"/>
-          <w:sz w:val="28"/>
-          <w:szCs w:val="28"/>
-        </w:rPr>
-        <w:t>pleasntry</w:t>
-      </w:r>
-      <w:proofErr w:type="spellEnd"/>
-      <w:r>
-        <w:rPr>
-          <w:rFonts w:asciiTheme="minorBidi" w:hAnsiTheme="minorBidi" w:cstheme="minorBidi"/>
-          <w:sz w:val="28"/>
-          <w:szCs w:val="28"/>
-        </w:rPr>
-        <w:t xml:space="preserve"> that he knew 'every sol in the place.'</w:t>
+        <w:t xml:space="preserve"> </w:t>
+      </w:r>
+      <w:r>
+        <w:rPr>
+          <w:rFonts w:asciiTheme="minorBidi" w:hAnsiTheme="minorBidi" w:cstheme="minorBidi"/>
+          <w:sz w:val="28"/>
+          <w:szCs w:val="28"/>
+        </w:rPr>
+        <w:t>a night in which any</w:t>
+      </w:r>
+      <w:r>
+        <w:rPr>
+          <w:rFonts w:asciiTheme="minorBidi" w:hAnsiTheme="minorBidi" w:cstheme="minorBidi"/>
+          <w:sz w:val="28"/>
+          <w:szCs w:val="28"/>
+        </w:rPr>
+        <w:t xml:space="preserve"> his favorite pleasntry that he knew 'every sol in the place.'</w:t>
       </w:r>
       <w:r>
         <w:t xml:space="preserve"> </w:t>
@@ -2106,7 +1662,7 @@
         <w:pStyle w:val="NormalWeb"/>
         <w:spacing w:before="0" w:beforeAutospacing="0" w:after="225" w:afterAutospacing="0" w:line="360" w:lineRule="auto"/>
         <w:rPr>
-          <w:rFonts w:asciiTheme="minorBidi" w:hAnsiTheme="minorBidi" w:cstheme="minorBidi" w:hint="cs"/>
+          <w:rFonts w:asciiTheme="minorBidi" w:hAnsiTheme="minorBidi" w:cstheme="minorBidi"/>
           <w:sz w:val="28"/>
           <w:szCs w:val="28"/>
         </w:rPr>
@@ -2203,61 +1759,7 @@
           <w:sz w:val="28"/>
           <w:szCs w:val="28"/>
         </w:rPr>
-        <w:t xml:space="preserve"> From the </w:t>
-      </w:r>
-      <w:proofErr w:type="spellStart"/>
-      <w:r>
-        <w:rPr>
-          <w:rFonts w:asciiTheme="minorBidi" w:hAnsiTheme="minorBidi" w:cstheme="minorBidi"/>
-          <w:sz w:val="28"/>
-          <w:szCs w:val="28"/>
-        </w:rPr>
-        <w:t>natre</w:t>
-      </w:r>
-      <w:proofErr w:type="spellEnd"/>
-      <w:r>
-        <w:rPr>
-          <w:rFonts w:asciiTheme="minorBidi" w:hAnsiTheme="minorBidi" w:cstheme="minorBidi"/>
-          <w:sz w:val="28"/>
-          <w:szCs w:val="28"/>
-        </w:rPr>
-        <w:t xml:space="preserve"> of what he was now doing it was </w:t>
-      </w:r>
-      <w:proofErr w:type="spellStart"/>
-      <w:r>
-        <w:rPr>
-          <w:rFonts w:asciiTheme="minorBidi" w:hAnsiTheme="minorBidi" w:cstheme="minorBidi"/>
-          <w:sz w:val="28"/>
-          <w:szCs w:val="28"/>
-        </w:rPr>
-        <w:t>inferble</w:t>
-      </w:r>
-      <w:proofErr w:type="spellEnd"/>
-      <w:r>
-        <w:rPr>
-          <w:rFonts w:asciiTheme="minorBidi" w:hAnsiTheme="minorBidi" w:cstheme="minorBidi"/>
-          <w:sz w:val="28"/>
-          <w:szCs w:val="28"/>
-        </w:rPr>
-        <w:t xml:space="preserve"> that the place was not so </w:t>
-      </w:r>
-      <w:proofErr w:type="spellStart"/>
-      <w:r>
-        <w:rPr>
-          <w:rFonts w:asciiTheme="minorBidi" w:hAnsiTheme="minorBidi" w:cstheme="minorBidi"/>
-          <w:sz w:val="28"/>
-          <w:szCs w:val="28"/>
-        </w:rPr>
-        <w:t>popuous</w:t>
-      </w:r>
-      <w:proofErr w:type="spellEnd"/>
-      <w:r>
-        <w:rPr>
-          <w:rFonts w:asciiTheme="minorBidi" w:hAnsiTheme="minorBidi" w:cstheme="minorBidi"/>
-          <w:sz w:val="28"/>
-          <w:szCs w:val="28"/>
-        </w:rPr>
-        <w:t xml:space="preserve"> as its register may have shown it to be.</w:t>
+        <w:t xml:space="preserve"> From the natre of what he was now doing it was inferble that the place was not so popuous as its register may have shown it to be.</w:t>
       </w:r>
       <w:r>
         <w:rPr>
@@ -2273,50 +1775,14 @@
           <w:sz w:val="28"/>
           <w:szCs w:val="28"/>
         </w:rPr>
-        <w:t xml:space="preserve">Outside the wall, at the part of the grounds farthest from the public road, were a </w:t>
-      </w:r>
-      <w:proofErr w:type="spellStart"/>
-      <w:r>
-        <w:rPr>
-          <w:rFonts w:asciiTheme="minorBidi" w:hAnsiTheme="minorBidi" w:cstheme="minorBidi"/>
-          <w:sz w:val="28"/>
-          <w:szCs w:val="28"/>
-        </w:rPr>
-        <w:t>hore</w:t>
-      </w:r>
-      <w:proofErr w:type="spellEnd"/>
-      <w:r>
-        <w:rPr>
-          <w:rFonts w:asciiTheme="minorBidi" w:hAnsiTheme="minorBidi" w:cstheme="minorBidi"/>
-          <w:sz w:val="28"/>
-          <w:szCs w:val="28"/>
-        </w:rPr>
-        <w:t xml:space="preserve"> and a light wagon, </w:t>
-      </w:r>
-      <w:proofErr w:type="spellStart"/>
-      <w:r>
-        <w:rPr>
-          <w:rFonts w:asciiTheme="minorBidi" w:hAnsiTheme="minorBidi" w:cstheme="minorBidi"/>
-          <w:sz w:val="28"/>
-          <w:szCs w:val="28"/>
-        </w:rPr>
-        <w:t>waitng</w:t>
-      </w:r>
-      <w:proofErr w:type="spellEnd"/>
-      <w:r>
-        <w:rPr>
-          <w:rFonts w:asciiTheme="minorBidi" w:hAnsiTheme="minorBidi" w:cstheme="minorBidi"/>
-          <w:sz w:val="28"/>
-          <w:szCs w:val="28"/>
-        </w:rPr>
-        <w:t>.</w:t>
+        <w:t>Outside the wall, at the part of the grounds farthest from the public road, were a hore and a light wagon, waitng.</w:t>
       </w:r>
       <w:r>
         <w:t xml:space="preserve"> </w:t>
       </w:r>
     </w:p>
     <w:sectPr>
-      <w:footerReference w:type="default" r:id="rId4"/>
+      <w:footerReference w:type="default" r:id="rId6"/>
       <w:pgSz w:w="11906" w:h="16838"/>
       <w:pgMar w:top="1440" w:right="1797" w:bottom="1440" w:left="1797" w:header="709" w:footer="709" w:gutter="0"/>
       <w:lnNumType w:countBy="1" w:restart="continuous"/>
@@ -2329,8 +1795,33 @@
 </w:document>
 </file>
 
+<file path=word/endnotes.xml><?xml version="1.0" encoding="utf-8"?>
+<w:endnotes xmlns:wpc="http://schemas.microsoft.com/office/word/2010/wordprocessingCanvas" xmlns:cx="http://schemas.microsoft.com/office/drawing/2014/chartex" xmlns:cx1="http://schemas.microsoft.com/office/drawing/2015/9/8/chartex" xmlns:cx2="http://schemas.microsoft.com/office/drawing/2015/10/21/chartex" xmlns:cx3="http://schemas.microsoft.com/office/drawing/2016/5/9/chartex" xmlns:cx4="http://schemas.microsoft.com/office/drawing/2016/5/10/chartex" xmlns:cx5="http://schemas.microsoft.com/office/drawing/2016/5/11/chartex" xmlns:cx6="http://schemas.microsoft.com/office/drawing/2016/5/12/chartex" xmlns:cx7="http://schemas.microsoft.com/office/drawing/2016/5/13/chartex" xmlns:cx8="http://schemas.microsoft.com/office/drawing/2016/5/14/chartex" xmlns:mc="http://schemas.openxmlformats.org/markup-compatibility/2006" xmlns:aink="http://schemas.microsoft.com/office/drawing/2016/ink" xmlns:am3d="http://schemas.microsoft.com/office/drawing/2017/model3d" xmlns:o="urn:schemas-microsoft-com:office:office" xmlns:r="http://schemas.openxmlformats.org/officeDocument/2006/relationships" xmlns:m="http://schemas.openxmlformats.org/officeDocument/2006/math" xmlns:v="urn:schemas-microsoft-com:vml" xmlns:wp14="http://schemas.microsoft.com/office/word/2010/wordprocessingDrawing" xmlns:wp="http://schemas.openxmlformats.org/drawingml/2006/wordprocessingDrawing" xmlns:w10="urn:schemas-microsoft-com:office:word" xmlns:w="http://schemas.openxmlformats.org/wordprocessingml/2006/main" xmlns:w14="http://schemas.microsoft.com/office/word/2010/wordml" xmlns:w15="http://schemas.microsoft.com/office/word/2012/wordml" xmlns:w16cex="http://schemas.microsoft.com/office/word/2018/wordml/cex" xmlns:w16cid="http://schemas.microsoft.com/office/word/2016/wordml/cid" xmlns:w16="http://schemas.microsoft.com/office/word/2018/wordml" xmlns:w16se="http://schemas.microsoft.com/office/word/2015/wordml/symex" xmlns:wpg="http://schemas.microsoft.com/office/word/2010/wordprocessingGroup" xmlns:wpi="http://schemas.microsoft.com/office/word/2010/wordprocessingInk" xmlns:wne="http://schemas.microsoft.com/office/word/2006/wordml" xmlns:wps="http://schemas.microsoft.com/office/word/2010/wordprocessingShape" mc:Ignorable="w14 w15 w16se w16cid w16 w16cex wp14">
+  <w:endnote w:type="separator" w:id="-1">
+    <w:p>
+      <w:pPr>
+        <w:spacing w:after="0" w:line="240" w:lineRule="auto"/>
+      </w:pPr>
+      <w:r>
+        <w:separator/>
+      </w:r>
+    </w:p>
+  </w:endnote>
+  <w:endnote w:type="continuationSeparator" w:id="0">
+    <w:p>
+      <w:pPr>
+        <w:spacing w:after="0" w:line="240" w:lineRule="auto"/>
+      </w:pPr>
+      <w:r>
+        <w:continuationSeparator/>
+      </w:r>
+    </w:p>
+  </w:endnote>
+</w:endnotes>
+</file>
+
 <file path=word/footer1.xml><?xml version="1.0" encoding="utf-8"?>
-<w:ftr xmlns:wpc="http://schemas.microsoft.com/office/word/2010/wordprocessingCanvas" xmlns:cx="http://schemas.microsoft.com/office/drawing/2014/chartex" xmlns:cx1="http://schemas.microsoft.com/office/drawing/2015/9/8/chartex" xmlns:cx2="http://schemas.microsoft.com/office/drawing/2015/10/21/chartex" xmlns:cx3="http://schemas.microsoft.com/office/drawing/2016/5/9/chartex" xmlns:cx4="http://schemas.microsoft.com/office/drawing/2016/5/10/chartex" xmlns:cx5="http://schemas.microsoft.com/office/drawing/2016/5/11/chartex" xmlns:cx6="http://schemas.microsoft.com/office/drawing/2016/5/12/chartex" xmlns:cx7="http://schemas.microsoft.com/office/drawing/2016/5/13/chartex" xmlns:cx8="http://schemas.microsoft.com/office/drawing/2016/5/14/chartex" xmlns:mc="http://schemas.openxmlformats.org/markup-compatibility/2006" xmlns:aink="http://schemas.microsoft.com/office/drawing/2016/ink" xmlns:am3d="http://schemas.microsoft.com/office/drawing/2017/model3d" xmlns:o="urn:schemas-microsoft-com:office:office" xmlns:r="http://schemas.openxmlformats.org/officeDocument/2006/relationships" xmlns:m="http://schemas.openxmlformats.org/officeDocument/2006/math" xmlns:v="urn:schemas-microsoft-com:vml" xmlns:wp14="http://schemas.microsoft.com/office/word/2010/wordprocessingDrawing" xmlns:wp="http://schemas.openxmlformats.org/drawingml/2006/wordprocessingDrawing" xmlns:w10="urn:schemas-microsoft-com:office:word" xmlns:w="http://schemas.openxmlformats.org/wordprocessingml/2006/main" xmlns:w14="http://schemas.microsoft.com/office/word/2010/wordml" xmlns:w15="http://schemas.microsoft.com/office/word/2012/wordml" xmlns:w16cex="http://schemas.microsoft.com/office/word/2018/wordml/cex" xmlns:w16cid="http://schemas.microsoft.com/office/word/2016/wordml/cid" xmlns:w16="http://schemas.microsoft.com/office/word/2018/wordml" xmlns:w16sdtdh="http://schemas.microsoft.com/office/word/2020/wordml/sdtdatahash" xmlns:w16se="http://schemas.microsoft.com/office/word/2015/wordml/symex" xmlns:wpg="http://schemas.microsoft.com/office/word/2010/wordprocessingGroup" xmlns:wpi="http://schemas.microsoft.com/office/word/2010/wordprocessingInk" xmlns:wne="http://schemas.microsoft.com/office/word/2006/wordml" xmlns:wps="http://schemas.microsoft.com/office/word/2010/wordprocessingShape" mc:Ignorable="w14 w15 w16se w16cid w16 w16cex w16sdtdh wp14">
+<w:ftr xmlns:wpc="http://schemas.microsoft.com/office/word/2010/wordprocessingCanvas" xmlns:cx="http://schemas.microsoft.com/office/drawing/2014/chartex" xmlns:cx1="http://schemas.microsoft.com/office/drawing/2015/9/8/chartex" xmlns:cx2="http://schemas.microsoft.com/office/drawing/2015/10/21/chartex" xmlns:cx3="http://schemas.microsoft.com/office/drawing/2016/5/9/chartex" xmlns:cx4="http://schemas.microsoft.com/office/drawing/2016/5/10/chartex" xmlns:cx5="http://schemas.microsoft.com/office/drawing/2016/5/11/chartex" xmlns:cx6="http://schemas.microsoft.com/office/drawing/2016/5/12/chartex" xmlns:cx7="http://schemas.microsoft.com/office/drawing/2016/5/13/chartex" xmlns:cx8="http://schemas.microsoft.com/office/drawing/2016/5/14/chartex" xmlns:mc="http://schemas.openxmlformats.org/markup-compatibility/2006" xmlns:aink="http://schemas.microsoft.com/office/drawing/2016/ink" xmlns:am3d="http://schemas.microsoft.com/office/drawing/2017/model3d" xmlns:o="urn:schemas-microsoft-com:office:office" xmlns:r="http://schemas.openxmlformats.org/officeDocument/2006/relationships" xmlns:m="http://schemas.openxmlformats.org/officeDocument/2006/math" xmlns:v="urn:schemas-microsoft-com:vml" xmlns:wp14="http://schemas.microsoft.com/office/word/2010/wordprocessingDrawing" xmlns:wp="http://schemas.openxmlformats.org/drawingml/2006/wordprocessingDrawing" xmlns:w10="urn:schemas-microsoft-com:office:word" xmlns:w="http://schemas.openxmlformats.org/wordprocessingml/2006/main" xmlns:w14="http://schemas.microsoft.com/office/word/2010/wordml" xmlns:w15="http://schemas.microsoft.com/office/word/2012/wordml" xmlns:w16cex="http://schemas.microsoft.com/office/word/2018/wordml/cex" xmlns:w16cid="http://schemas.microsoft.com/office/word/2016/wordml/cid" xmlns:w16="http://schemas.microsoft.com/office/word/2018/wordml" xmlns:w16se="http://schemas.microsoft.com/office/word/2015/wordml/symex" xmlns:wpg="http://schemas.microsoft.com/office/word/2010/wordprocessingGroup" xmlns:wpi="http://schemas.microsoft.com/office/word/2010/wordprocessingInk" xmlns:wne="http://schemas.microsoft.com/office/word/2006/wordml" xmlns:wps="http://schemas.microsoft.com/office/word/2010/wordprocessingShape" mc:Ignorable="w14 w15 w16se w16cid w16 w16cex wp14">
   <w:sdt>
     <w:sdtPr>
       <w:rPr>
@@ -2379,8 +1870,33 @@
 </w:ftr>
 </file>
 
+<file path=word/footnotes.xml><?xml version="1.0" encoding="utf-8"?>
+<w:footnotes xmlns:wpc="http://schemas.microsoft.com/office/word/2010/wordprocessingCanvas" xmlns:cx="http://schemas.microsoft.com/office/drawing/2014/chartex" xmlns:cx1="http://schemas.microsoft.com/office/drawing/2015/9/8/chartex" xmlns:cx2="http://schemas.microsoft.com/office/drawing/2015/10/21/chartex" xmlns:cx3="http://schemas.microsoft.com/office/drawing/2016/5/9/chartex" xmlns:cx4="http://schemas.microsoft.com/office/drawing/2016/5/10/chartex" xmlns:cx5="http://schemas.microsoft.com/office/drawing/2016/5/11/chartex" xmlns:cx6="http://schemas.microsoft.com/office/drawing/2016/5/12/chartex" xmlns:cx7="http://schemas.microsoft.com/office/drawing/2016/5/13/chartex" xmlns:cx8="http://schemas.microsoft.com/office/drawing/2016/5/14/chartex" xmlns:mc="http://schemas.openxmlformats.org/markup-compatibility/2006" xmlns:aink="http://schemas.microsoft.com/office/drawing/2016/ink" xmlns:am3d="http://schemas.microsoft.com/office/drawing/2017/model3d" xmlns:o="urn:schemas-microsoft-com:office:office" xmlns:r="http://schemas.openxmlformats.org/officeDocument/2006/relationships" xmlns:m="http://schemas.openxmlformats.org/officeDocument/2006/math" xmlns:v="urn:schemas-microsoft-com:vml" xmlns:wp14="http://schemas.microsoft.com/office/word/2010/wordprocessingDrawing" xmlns:wp="http://schemas.openxmlformats.org/drawingml/2006/wordprocessingDrawing" xmlns:w10="urn:schemas-microsoft-com:office:word" xmlns:w="http://schemas.openxmlformats.org/wordprocessingml/2006/main" xmlns:w14="http://schemas.microsoft.com/office/word/2010/wordml" xmlns:w15="http://schemas.microsoft.com/office/word/2012/wordml" xmlns:w16cex="http://schemas.microsoft.com/office/word/2018/wordml/cex" xmlns:w16cid="http://schemas.microsoft.com/office/word/2016/wordml/cid" xmlns:w16="http://schemas.microsoft.com/office/word/2018/wordml" xmlns:w16se="http://schemas.microsoft.com/office/word/2015/wordml/symex" xmlns:wpg="http://schemas.microsoft.com/office/word/2010/wordprocessingGroup" xmlns:wpi="http://schemas.microsoft.com/office/word/2010/wordprocessingInk" xmlns:wne="http://schemas.microsoft.com/office/word/2006/wordml" xmlns:wps="http://schemas.microsoft.com/office/word/2010/wordprocessingShape" mc:Ignorable="w14 w15 w16se w16cid w16 w16cex wp14">
+  <w:footnote w:type="separator" w:id="-1">
+    <w:p>
+      <w:pPr>
+        <w:spacing w:after="0" w:line="240" w:lineRule="auto"/>
+      </w:pPr>
+      <w:r>
+        <w:separator/>
+      </w:r>
+    </w:p>
+  </w:footnote>
+  <w:footnote w:type="continuationSeparator" w:id="0">
+    <w:p>
+      <w:pPr>
+        <w:spacing w:after="0" w:line="240" w:lineRule="auto"/>
+      </w:pPr>
+      <w:r>
+        <w:continuationSeparator/>
+      </w:r>
+    </w:p>
+  </w:footnote>
+</w:footnotes>
+</file>
+
 <file path=word/styles.xml><?xml version="1.0" encoding="utf-8"?>
-<w:styles xmlns:mc="http://schemas.openxmlformats.org/markup-compatibility/2006" xmlns:r="http://schemas.openxmlformats.org/officeDocument/2006/relationships" xmlns:w="http://schemas.openxmlformats.org/wordprocessingml/2006/main" xmlns:w14="http://schemas.microsoft.com/office/word/2010/wordml" xmlns:w15="http://schemas.microsoft.com/office/word/2012/wordml" xmlns:w16cex="http://schemas.microsoft.com/office/word/2018/wordml/cex" xmlns:w16cid="http://schemas.microsoft.com/office/word/2016/wordml/cid" xmlns:w16="http://schemas.microsoft.com/office/word/2018/wordml" xmlns:w16sdtdh="http://schemas.microsoft.com/office/word/2020/wordml/sdtdatahash" xmlns:w16se="http://schemas.microsoft.com/office/word/2015/wordml/symex" mc:Ignorable="w14 w15 w16se w16cid w16 w16cex w16sdtdh">
+<w:styles xmlns:mc="http://schemas.openxmlformats.org/markup-compatibility/2006" xmlns:r="http://schemas.openxmlformats.org/officeDocument/2006/relationships" xmlns:w="http://schemas.openxmlformats.org/wordprocessingml/2006/main" xmlns:w14="http://schemas.microsoft.com/office/word/2010/wordml" xmlns:w15="http://schemas.microsoft.com/office/word/2012/wordml" xmlns:w16cex="http://schemas.microsoft.com/office/word/2018/wordml/cex" xmlns:w16cid="http://schemas.microsoft.com/office/word/2016/wordml/cid" xmlns:w16="http://schemas.microsoft.com/office/word/2018/wordml" xmlns:w16se="http://schemas.microsoft.com/office/word/2015/wordml/symex" mc:Ignorable="w14 w15 w16se w16cid w16 w16cex">
   <w:docDefaults>
     <w:rPrDefault>
       <w:rPr>

</xml_diff>